<commit_message>
Last report update, GitHub commits added
</commit_message>
<xml_diff>
--- a/CST2550-Coursework1-M00774667.docx
+++ b/CST2550-Coursework1-M00774667.docx
@@ -3845,16 +3845,7 @@
                                     <w:sz w:val="40"/>
                                     <w:szCs w:val="40"/>
                                   </w:rPr>
-                                  <w:t>Final submission</w:t>
-                                </w:r>
-                                <w:r>
-                                  <w:rPr>
-                                    <w:rFonts w:ascii="Times New Roman" w:hAnsi="Times New Roman" w:cs="Times New Roman"/>
-                                    <w:color w:val="404040" w:themeColor="text1" w:themeTint="BF"/>
-                                    <w:sz w:val="40"/>
-                                    <w:szCs w:val="40"/>
-                                  </w:rPr>
-                                  <w:t xml:space="preserve"> for CST2550</w:t>
+                                  <w:t>Final submission for CST2550</w:t>
                                 </w:r>
                               </w:p>
                             </w:txbxContent>
@@ -3921,16 +3912,7 @@
                               <w:sz w:val="40"/>
                               <w:szCs w:val="40"/>
                             </w:rPr>
-                            <w:t>Final submission</w:t>
-                          </w:r>
-                          <w:r>
-                            <w:rPr>
-                              <w:rFonts w:ascii="Times New Roman" w:hAnsi="Times New Roman" w:cs="Times New Roman"/>
-                              <w:color w:val="404040" w:themeColor="text1" w:themeTint="BF"/>
-                              <w:sz w:val="40"/>
-                              <w:szCs w:val="40"/>
-                            </w:rPr>
-                            <w:t xml:space="preserve"> for CST2550</w:t>
+                            <w:t>Final submission for CST2550</w:t>
                           </w:r>
                         </w:p>
                       </w:txbxContent>
@@ -5495,23 +5477,7 @@
           <w:sz w:val="28"/>
           <w:szCs w:val="28"/>
         </w:rPr>
-        <w:t xml:space="preserve"> </w:t>
-      </w:r>
-      <w:r>
-        <w:rPr>
-          <w:rFonts w:ascii="Times New Roman" w:hAnsi="Times New Roman" w:cs="Times New Roman"/>
-          <w:sz w:val="28"/>
-          <w:szCs w:val="28"/>
-        </w:rPr>
-        <w:t>and the public functions</w:t>
-      </w:r>
-      <w:r>
-        <w:rPr>
-          <w:rFonts w:ascii="Times New Roman" w:hAnsi="Times New Roman" w:cs="Times New Roman"/>
-          <w:sz w:val="28"/>
-          <w:szCs w:val="28"/>
-        </w:rPr>
-        <w:t xml:space="preserve"> </w:t>
+        <w:t xml:space="preserve"> and the public functions </w:t>
       </w:r>
       <w:r>
         <w:rPr>
@@ -6479,6 +6445,9 @@
         <w:jc w:val="center"/>
       </w:pPr>
       <w:r>
+        <w:rPr>
+          <w:noProof/>
+        </w:rPr>
         <w:lastRenderedPageBreak/>
         <w:drawing>
           <wp:inline distT="0" distB="0" distL="0" distR="0" wp14:anchorId="589E7206" wp14:editId="38A4E17A">
@@ -6557,6 +6526,9 @@
         <w:jc w:val="center"/>
       </w:pPr>
       <w:r>
+        <w:rPr>
+          <w:noProof/>
+        </w:rPr>
         <w:drawing>
           <wp:inline distT="0" distB="0" distL="0" distR="0" wp14:anchorId="2B82F987" wp14:editId="0DAA745F">
             <wp:extent cx="5731510" cy="2453005"/>
@@ -6625,6 +6597,9 @@
         <w:jc w:val="center"/>
       </w:pPr>
       <w:r>
+        <w:rPr>
+          <w:noProof/>
+        </w:rPr>
         <w:lastRenderedPageBreak/>
         <w:drawing>
           <wp:inline distT="0" distB="0" distL="0" distR="0" wp14:anchorId="3DB659C3" wp14:editId="566FEC5B">
@@ -6694,6 +6669,9 @@
         <w:jc w:val="center"/>
       </w:pPr>
       <w:r>
+        <w:rPr>
+          <w:noProof/>
+        </w:rPr>
         <w:drawing>
           <wp:inline distT="0" distB="0" distL="0" distR="0" wp14:anchorId="356303DE" wp14:editId="787C7CBC">
             <wp:extent cx="5731510" cy="3493135"/>
@@ -6749,6 +6727,195 @@
       </w:fldSimple>
       <w:r>
         <w:t xml:space="preserve"> Librarian.h Librarian.cpp</w:t>
+      </w:r>
+    </w:p>
+    <w:p/>
+    <w:p>
+      <w:pPr>
+        <w:keepNext/>
+      </w:pPr>
+      <w:r>
+        <w:lastRenderedPageBreak/>
+        <w:drawing>
+          <wp:inline distT="0" distB="0" distL="0" distR="0" wp14:anchorId="046F48B5" wp14:editId="5D27EDF7">
+            <wp:extent cx="5731510" cy="5570220"/>
+            <wp:effectExtent l="0" t="0" r="2540" b="0"/>
+            <wp:docPr id="1855104701" name="Picture 1" descr="A screenshot of a computer&#10;&#10;Description automatically generated"/>
+            <wp:cNvGraphicFramePr>
+              <a:graphicFrameLocks xmlns:a="http://schemas.openxmlformats.org/drawingml/2006/main" noChangeAspect="1"/>
+            </wp:cNvGraphicFramePr>
+            <a:graphic xmlns:a="http://schemas.openxmlformats.org/drawingml/2006/main">
+              <a:graphicData uri="http://schemas.openxmlformats.org/drawingml/2006/picture">
+                <pic:pic xmlns:pic="http://schemas.openxmlformats.org/drawingml/2006/picture">
+                  <pic:nvPicPr>
+                    <pic:cNvPr id="1855104701" name="Picture 1" descr="A screenshot of a computer&#10;&#10;Description automatically generated"/>
+                    <pic:cNvPicPr/>
+                  </pic:nvPicPr>
+                  <pic:blipFill>
+                    <a:blip r:embed="rId12"/>
+                    <a:stretch>
+                      <a:fillRect/>
+                    </a:stretch>
+                  </pic:blipFill>
+                  <pic:spPr>
+                    <a:xfrm>
+                      <a:off x="0" y="0"/>
+                      <a:ext cx="5731510" cy="5570220"/>
+                    </a:xfrm>
+                    <a:prstGeom prst="rect">
+                      <a:avLst/>
+                    </a:prstGeom>
+                  </pic:spPr>
+                </pic:pic>
+              </a:graphicData>
+            </a:graphic>
+          </wp:inline>
+        </w:drawing>
+      </w:r>
+    </w:p>
+    <w:p>
+      <w:pPr>
+        <w:pStyle w:val="Caption"/>
+      </w:pPr>
+      <w:r>
+        <w:t xml:space="preserve">Fig. </w:t>
+      </w:r>
+      <w:fldSimple w:instr=" SEQ Fig. \* ARABIC ">
+        <w:r>
+          <w:rPr>
+            <w:noProof/>
+          </w:rPr>
+          <w:t>8</w:t>
+        </w:r>
+      </w:fldSimple>
+      <w:r>
+        <w:t xml:space="preserve"> GitHub commits PART 1</w:t>
+      </w:r>
+    </w:p>
+    <w:p/>
+    <w:p/>
+    <w:p>
+      <w:pPr>
+        <w:keepNext/>
+      </w:pPr>
+      <w:r>
+        <w:lastRenderedPageBreak/>
+        <w:drawing>
+          <wp:inline distT="0" distB="0" distL="0" distR="0" wp14:anchorId="167C0E47" wp14:editId="235A2A7C">
+            <wp:extent cx="5731510" cy="5880100"/>
+            <wp:effectExtent l="0" t="0" r="2540" b="6350"/>
+            <wp:docPr id="604102362" name="Picture 1" descr="A screenshot of a computer&#10;&#10;Description automatically generated"/>
+            <wp:cNvGraphicFramePr>
+              <a:graphicFrameLocks xmlns:a="http://schemas.openxmlformats.org/drawingml/2006/main" noChangeAspect="1"/>
+            </wp:cNvGraphicFramePr>
+            <a:graphic xmlns:a="http://schemas.openxmlformats.org/drawingml/2006/main">
+              <a:graphicData uri="http://schemas.openxmlformats.org/drawingml/2006/picture">
+                <pic:pic xmlns:pic="http://schemas.openxmlformats.org/drawingml/2006/picture">
+                  <pic:nvPicPr>
+                    <pic:cNvPr id="604102362" name="Picture 1" descr="A screenshot of a computer&#10;&#10;Description automatically generated"/>
+                    <pic:cNvPicPr/>
+                  </pic:nvPicPr>
+                  <pic:blipFill>
+                    <a:blip r:embed="rId13"/>
+                    <a:stretch>
+                      <a:fillRect/>
+                    </a:stretch>
+                  </pic:blipFill>
+                  <pic:spPr>
+                    <a:xfrm>
+                      <a:off x="0" y="0"/>
+                      <a:ext cx="5731510" cy="5880100"/>
+                    </a:xfrm>
+                    <a:prstGeom prst="rect">
+                      <a:avLst/>
+                    </a:prstGeom>
+                  </pic:spPr>
+                </pic:pic>
+              </a:graphicData>
+            </a:graphic>
+          </wp:inline>
+        </w:drawing>
+      </w:r>
+    </w:p>
+    <w:p>
+      <w:pPr>
+        <w:pStyle w:val="Caption"/>
+      </w:pPr>
+      <w:r>
+        <w:t xml:space="preserve">Fig. </w:t>
+      </w:r>
+      <w:fldSimple w:instr=" SEQ Fig. \* ARABIC ">
+        <w:r>
+          <w:rPr>
+            <w:noProof/>
+          </w:rPr>
+          <w:t>9</w:t>
+        </w:r>
+      </w:fldSimple>
+      <w:r>
+        <w:t xml:space="preserve"> GitHub commits PART 2</w:t>
+      </w:r>
+    </w:p>
+    <w:p>
+      <w:pPr>
+        <w:keepNext/>
+      </w:pPr>
+      <w:r>
+        <w:lastRenderedPageBreak/>
+        <w:drawing>
+          <wp:inline distT="0" distB="0" distL="0" distR="0" wp14:anchorId="44CC70A4" wp14:editId="1DAEC52E">
+            <wp:extent cx="5731510" cy="6254750"/>
+            <wp:effectExtent l="0" t="0" r="2540" b="0"/>
+            <wp:docPr id="1872183517" name="Picture 1" descr="A screenshot of a computer&#10;&#10;Description automatically generated"/>
+            <wp:cNvGraphicFramePr>
+              <a:graphicFrameLocks xmlns:a="http://schemas.openxmlformats.org/drawingml/2006/main" noChangeAspect="1"/>
+            </wp:cNvGraphicFramePr>
+            <a:graphic xmlns:a="http://schemas.openxmlformats.org/drawingml/2006/main">
+              <a:graphicData uri="http://schemas.openxmlformats.org/drawingml/2006/picture">
+                <pic:pic xmlns:pic="http://schemas.openxmlformats.org/drawingml/2006/picture">
+                  <pic:nvPicPr>
+                    <pic:cNvPr id="1872183517" name="Picture 1" descr="A screenshot of a computer&#10;&#10;Description automatically generated"/>
+                    <pic:cNvPicPr/>
+                  </pic:nvPicPr>
+                  <pic:blipFill>
+                    <a:blip r:embed="rId14"/>
+                    <a:stretch>
+                      <a:fillRect/>
+                    </a:stretch>
+                  </pic:blipFill>
+                  <pic:spPr>
+                    <a:xfrm>
+                      <a:off x="0" y="0"/>
+                      <a:ext cx="5731510" cy="6254750"/>
+                    </a:xfrm>
+                    <a:prstGeom prst="rect">
+                      <a:avLst/>
+                    </a:prstGeom>
+                  </pic:spPr>
+                </pic:pic>
+              </a:graphicData>
+            </a:graphic>
+          </wp:inline>
+        </w:drawing>
+      </w:r>
+    </w:p>
+    <w:p>
+      <w:pPr>
+        <w:pStyle w:val="Caption"/>
+      </w:pPr>
+      <w:r>
+        <w:t xml:space="preserve">Fig. </w:t>
+      </w:r>
+      <w:fldSimple w:instr=" SEQ Fig. \* ARABIC ">
+        <w:r>
+          <w:rPr>
+            <w:noProof/>
+          </w:rPr>
+          <w:t>10</w:t>
+        </w:r>
+      </w:fldSimple>
+      <w:r>
+        <w:t xml:space="preserve"> GitHub commits PART 3</w:t>
       </w:r>
     </w:p>
     <w:sectPr>

</xml_diff>